<commit_message>
Changed plan van aanpak and Added wireframes
</commit_message>
<xml_diff>
--- a/KT1/KT1.2/KT1.2.5 Plan van aanpak/plan van aanpak foodfast.docx
+++ b/KT1/KT1.2/KT1.2.5 Plan van aanpak/plan van aanpak foodfast.docx
@@ -5,6 +5,7 @@
     <w:sdt>
       <w:sdtPr>
         <w:rPr>
+          <w:rFonts w:eastAsiaTheme="minorHAnsi"/>
           <w:color w:val="4472C4" w:themeColor="accent1"/>
         </w:rPr>
         <w:id w:val="-1911610352"/>
@@ -15,7 +16,6 @@
       </w:sdtPr>
       <w:sdtEndPr>
         <w:rPr>
-          <w:rFonts w:eastAsiaTheme="minorHAnsi"/>
           <w:color w:val="auto"/>
         </w:rPr>
       </w:sdtEndPr>
@@ -202,7 +202,27 @@
                   <w:szCs w:val="28"/>
                   <w:lang w:val="nl-NL"/>
                 </w:rPr>
-                <w:t>im Reniers, Kenley Strik</w:t>
+                <w:t xml:space="preserve">im Reniers, </w:t>
+              </w:r>
+              <w:proofErr w:type="spellStart"/>
+              <w:r>
+                <w:rPr>
+                  <w:color w:val="4472C4" w:themeColor="accent1"/>
+                  <w:sz w:val="28"/>
+                  <w:szCs w:val="28"/>
+                  <w:lang w:val="nl-NL"/>
+                </w:rPr>
+                <w:t>Kenley</w:t>
+              </w:r>
+              <w:proofErr w:type="spellEnd"/>
+              <w:r>
+                <w:rPr>
+                  <w:color w:val="4472C4" w:themeColor="accent1"/>
+                  <w:sz w:val="28"/>
+                  <w:szCs w:val="28"/>
+                  <w:lang w:val="nl-NL"/>
+                </w:rPr>
+                <w:t xml:space="preserve"> Strik</w:t>
               </w:r>
               <w:r>
                 <w:rPr>
@@ -622,6 +642,10 @@
     <w:sdt>
       <w:sdtPr>
         <w:rPr>
+          <w:rFonts w:asciiTheme="minorHAnsi" w:eastAsiaTheme="minorHAnsi" w:hAnsiTheme="minorHAnsi" w:cstheme="minorBidi"/>
+          <w:color w:val="auto"/>
+          <w:sz w:val="22"/>
+          <w:szCs w:val="22"/>
           <w:lang w:val="nl-NL"/>
         </w:rPr>
         <w:id w:val="1619644910"/>
@@ -632,12 +656,8 @@
       </w:sdtPr>
       <w:sdtEndPr>
         <w:rPr>
-          <w:rFonts w:asciiTheme="minorHAnsi" w:eastAsiaTheme="minorHAnsi" w:hAnsiTheme="minorHAnsi" w:cstheme="minorBidi"/>
           <w:b/>
           <w:bCs/>
-          <w:color w:val="auto"/>
-          <w:sz w:val="22"/>
-          <w:szCs w:val="22"/>
         </w:rPr>
       </w:sdtEndPr>
       <w:sdtContent>
@@ -1817,6 +1837,281 @@
     </w:p>
     <w:p>
       <w:pPr>
+        <w:rPr>
+          <w:lang w:val="nl-NL"/>
+        </w:rPr>
+      </w:pPr>
+      <w:r>
+        <w:rPr>
+          <w:lang w:val="nl-NL"/>
+        </w:rPr>
+        <w:t xml:space="preserve">Beschrijving organisatie help van </w:t>
+      </w:r>
+      <w:proofErr w:type="spellStart"/>
+      <w:r>
+        <w:rPr>
+          <w:lang w:val="nl-NL"/>
+        </w:rPr>
+        <w:t>kenley</w:t>
+      </w:r>
+      <w:proofErr w:type="spellEnd"/>
+    </w:p>
+    <w:p>
+      <w:pPr>
+        <w:rPr>
+          <w:lang w:val="nl-NL"/>
+        </w:rPr>
+      </w:pPr>
+      <w:r>
+        <w:rPr>
+          <w:lang w:val="nl-NL"/>
+        </w:rPr>
+        <w:t xml:space="preserve">De applicatie gaat worden ontwikkeld op het Radius College Breda, locatie </w:t>
+      </w:r>
+      <w:proofErr w:type="spellStart"/>
+      <w:r>
+        <w:rPr>
+          <w:lang w:val="nl-NL"/>
+        </w:rPr>
+        <w:t>Terheijdenseweg</w:t>
+      </w:r>
+      <w:proofErr w:type="spellEnd"/>
+      <w:r>
+        <w:rPr>
+          <w:lang w:val="nl-NL"/>
+        </w:rPr>
+        <w:t xml:space="preserve"> 350 door Tim Reniers en </w:t>
+      </w:r>
+      <w:proofErr w:type="spellStart"/>
+      <w:r>
+        <w:rPr>
+          <w:lang w:val="nl-NL"/>
+        </w:rPr>
+        <w:t>Kenley</w:t>
+      </w:r>
+      <w:proofErr w:type="spellEnd"/>
+      <w:r>
+        <w:rPr>
+          <w:lang w:val="nl-NL"/>
+        </w:rPr>
+        <w:t xml:space="preserve"> Strik. De reden waarom de applicatie gaat worden ontwikkeld is omdat Peter Strik het innovatieve idee had en het nog niet bestaat, het wordt verwacht dat de applicatie het goed zal doen in de appstore en mogelijk geld kan verdienen doormiddel van advertenties.</w:t>
+      </w:r>
+    </w:p>
+    <w:p>
+      <w:pPr>
+        <w:pStyle w:val="Kop2"/>
+        <w:rPr>
+          <w:lang w:val="nl-NL"/>
+        </w:rPr>
+      </w:pPr>
+      <w:r>
+        <w:rPr>
+          <w:lang w:val="nl-NL"/>
+        </w:rPr>
+        <w:t>Opdrachtgever informatie:</w:t>
+      </w:r>
+    </w:p>
+    <w:p>
+      <w:pPr>
+        <w:rPr>
+          <w:lang w:val="nl-NL"/>
+        </w:rPr>
+      </w:pPr>
+      <w:r>
+        <w:rPr>
+          <w:lang w:val="nl-NL"/>
+        </w:rPr>
+        <w:t>Bedrijf: Winexpertise</w:t>
+      </w:r>
+      <w:r>
+        <w:rPr>
+          <w:lang w:val="nl-NL"/>
+        </w:rPr>
+        <w:br/>
+        <w:t>Tel nr. bedrijf:</w:t>
+      </w:r>
+      <w:r>
+        <w:rPr>
+          <w:lang w:val="nl-NL"/>
+        </w:rPr>
+        <w:br/>
+        <w:t xml:space="preserve">Adres bedrijf: Sikkelstraat 2 </w:t>
+      </w:r>
+      <w:r>
+        <w:rPr>
+          <w:lang w:val="nl-NL"/>
+        </w:rPr>
+        <w:br/>
+        <w:t>Opdracht gever: Peter Strik</w:t>
+      </w:r>
+      <w:r>
+        <w:rPr>
+          <w:lang w:val="nl-NL"/>
+        </w:rPr>
+        <w:br/>
+        <w:t>Tel nr.:</w:t>
+      </w:r>
+      <w:r>
+        <w:rPr>
+          <w:lang w:val="nl-NL"/>
+        </w:rPr>
+        <w:br/>
+        <w:t xml:space="preserve">Email: </w:t>
+      </w:r>
+      <w:r>
+        <w:rPr>
+          <w:lang w:val="nl-NL"/>
+        </w:rPr>
+        <w:br/>
+      </w:r>
+    </w:p>
+    <w:p>
+      <w:pPr>
+        <w:pStyle w:val="Kop2"/>
+        <w:rPr>
+          <w:lang w:val="nl-NL"/>
+        </w:rPr>
+      </w:pPr>
+      <w:r>
+        <w:rPr>
+          <w:lang w:val="nl-NL"/>
+        </w:rPr>
+        <w:t>Projectgroep informatie:</w:t>
+      </w:r>
+    </w:p>
+    <w:p>
+      <w:pPr>
+        <w:pStyle w:val="Geenafstand"/>
+        <w:rPr>
+          <w:lang w:val="nl-NL"/>
+        </w:rPr>
+      </w:pPr>
+      <w:r>
+        <w:rPr>
+          <w:lang w:val="nl-NL"/>
+        </w:rPr>
+        <w:t>Naam: Tim Reniers</w:t>
+      </w:r>
+      <w:r>
+        <w:rPr>
+          <w:lang w:val="nl-NL"/>
+        </w:rPr>
+        <w:br/>
+        <w:t>Tel nr.: 0636499619</w:t>
+      </w:r>
+      <w:r>
+        <w:rPr>
+          <w:lang w:val="nl-NL"/>
+        </w:rPr>
+        <w:br/>
+        <w:t xml:space="preserve">Email: </w:t>
+      </w:r>
+      <w:hyperlink r:id="rId11" w:history="1">
+        <w:r>
+          <w:rPr>
+            <w:rStyle w:val="Hyperlink"/>
+            <w:lang w:val="nl-NL"/>
+          </w:rPr>
+          <w:t>tim.reniers.n@gmail.com</w:t>
+        </w:r>
+      </w:hyperlink>
+      <w:r>
+        <w:rPr>
+          <w:lang w:val="nl-NL"/>
+        </w:rPr>
+        <w:t xml:space="preserve"> </w:t>
+      </w:r>
+      <w:r>
+        <w:rPr>
+          <w:lang w:val="nl-NL"/>
+        </w:rPr>
+        <w:br/>
+      </w:r>
+    </w:p>
+    <w:p>
+      <w:pPr>
+        <w:pStyle w:val="Geenafstand"/>
+        <w:rPr>
+          <w:lang w:val="nl-NL"/>
+        </w:rPr>
+      </w:pPr>
+      <w:r>
+        <w:rPr>
+          <w:lang w:val="nl-NL"/>
+        </w:rPr>
+        <w:t>Naam:</w:t>
+      </w:r>
+      <w:r>
+        <w:rPr>
+          <w:lang w:val="nl-NL"/>
+        </w:rPr>
+        <w:t xml:space="preserve"> </w:t>
+      </w:r>
+      <w:proofErr w:type="spellStart"/>
+      <w:r>
+        <w:rPr>
+          <w:lang w:val="nl-NL"/>
+        </w:rPr>
+        <w:t>Kenley</w:t>
+      </w:r>
+      <w:proofErr w:type="spellEnd"/>
+      <w:r>
+        <w:rPr>
+          <w:lang w:val="nl-NL"/>
+        </w:rPr>
+        <w:t xml:space="preserve"> Strik</w:t>
+      </w:r>
+      <w:r>
+        <w:rPr>
+          <w:lang w:val="nl-NL"/>
+        </w:rPr>
+        <w:br/>
+        <w:t>Tel nr.:</w:t>
+      </w:r>
+      <w:r>
+        <w:rPr>
+          <w:lang w:val="nl-NL"/>
+        </w:rPr>
+        <w:t xml:space="preserve"> 0653874080</w:t>
+      </w:r>
+    </w:p>
+    <w:p>
+      <w:pPr>
+        <w:pStyle w:val="Geenafstand"/>
+        <w:rPr>
+          <w:lang w:val="nl-NL"/>
+        </w:rPr>
+      </w:pPr>
+      <w:r>
+        <w:rPr>
+          <w:lang w:val="nl-NL"/>
+        </w:rPr>
+        <w:t>Email:</w:t>
+      </w:r>
+      <w:r>
+        <w:rPr>
+          <w:lang w:val="nl-NL"/>
+        </w:rPr>
+        <w:t xml:space="preserve"> </w:t>
+      </w:r>
+      <w:hyperlink r:id="rId12" w:history="1">
+        <w:r>
+          <w:rPr>
+            <w:rStyle w:val="Hyperlink"/>
+            <w:lang w:val="nl-NL"/>
+          </w:rPr>
+          <w:t>d167989@edu.rocwb.nl</w:t>
+        </w:r>
+      </w:hyperlink>
+      <w:r>
+        <w:rPr>
+          <w:lang w:val="nl-NL"/>
+        </w:rPr>
+        <w:t xml:space="preserve"> </w:t>
+      </w:r>
+    </w:p>
+    <w:p>
+      <w:pPr>
         <w:pStyle w:val="Kop1"/>
         <w:rPr>
           <w:lang w:val="nl-NL"/>
@@ -1841,7 +2136,40 @@
         <w:rPr>
           <w:lang w:val="nl-NL"/>
         </w:rPr>
-        <w:t>De reden dat het project foodfast gaat worden ontwikkeld is omdat de opdrachtgever met een innovatief idee kwam voor deze app. Er zijn wel apps met het zelfde principe maar niet met de zelfde uitvoering. Het uiteindelijke doel is om geld te verdienen doormiddel van advertenties.</w:t>
+        <w:t xml:space="preserve">De reden dat het project </w:t>
+      </w:r>
+      <w:proofErr w:type="spellStart"/>
+      <w:r>
+        <w:rPr>
+          <w:lang w:val="nl-NL"/>
+        </w:rPr>
+        <w:t>foodfast</w:t>
+      </w:r>
+      <w:proofErr w:type="spellEnd"/>
+      <w:r>
+        <w:rPr>
+          <w:lang w:val="nl-NL"/>
+        </w:rPr>
+        <w:t xml:space="preserve"> gaat worden ontwikkeld is omdat de opdrachtgever met een innovatief idee kwam voor deze app. Er zijn wel apps met het zelfde principe maar niet met de zelfde uitvoering. Het uiteindelijke doel is om geld te verdienen doormiddel van advertenties.</w:t>
+      </w:r>
+    </w:p>
+    <w:p>
+      <w:pPr>
+        <w:rPr>
+          <w:lang w:val="nl-NL"/>
+        </w:rPr>
+      </w:pPr>
+      <w:r>
+        <w:rPr>
+          <w:lang w:val="nl-NL"/>
+        </w:rPr>
+        <w:t xml:space="preserve">De doelstellingen in het project zijn als eerst het hoofd principe van het idee, de gebruiker naar de dichtstbijzijnde fastfood keten sturen. Als dat eenmaal is behaald zullen er </w:t>
+      </w:r>
+      <w:r>
+        <w:rPr>
+          <w:lang w:val="nl-NL"/>
+        </w:rPr>
+        <w:t>opties worden toegevoegd om de gebruiksvriendelijkheid te optimaliseren. Daarna zal er voor worden gezorgd dat de applicatie zo gebruiksvriendelijk mogelijk wordt gemaakt.</w:t>
       </w:r>
     </w:p>
     <w:p>
@@ -1862,19 +2190,466 @@
     </w:p>
     <w:p>
       <w:pPr>
+        <w:rPr>
+          <w:lang w:val="nl-NL"/>
+        </w:rPr>
+      </w:pPr>
+      <w:r>
+        <w:rPr>
+          <w:lang w:val="nl-NL"/>
+        </w:rPr>
+        <w:t xml:space="preserve">Het project food </w:t>
+      </w:r>
+      <w:proofErr w:type="spellStart"/>
+      <w:r>
+        <w:rPr>
+          <w:lang w:val="nl-NL"/>
+        </w:rPr>
+        <w:t>fast</w:t>
+      </w:r>
+      <w:proofErr w:type="spellEnd"/>
+      <w:r>
+        <w:rPr>
+          <w:lang w:val="nl-NL"/>
+        </w:rPr>
+        <w:t xml:space="preserve"> gaat worde</w:t>
+      </w:r>
+      <w:r>
+        <w:rPr>
+          <w:lang w:val="nl-NL"/>
+        </w:rPr>
+        <w:t xml:space="preserve">n ontwikkeld door </w:t>
+      </w:r>
+      <w:proofErr w:type="spellStart"/>
+      <w:r>
+        <w:rPr>
+          <w:lang w:val="nl-NL"/>
+        </w:rPr>
+        <w:t>Kenley</w:t>
+      </w:r>
+      <w:proofErr w:type="spellEnd"/>
+      <w:r>
+        <w:rPr>
+          <w:lang w:val="nl-NL"/>
+        </w:rPr>
+        <w:t xml:space="preserve"> Strik en Tim Reniers, de opdracht gever is Peter Strik. De .. van de applicatie zijn:</w:t>
+      </w:r>
+      <w:bookmarkStart w:id="4" w:name="_GoBack"/>
+      <w:bookmarkEnd w:id="4"/>
+    </w:p>
+    <w:p>
+      <w:pPr>
+        <w:rPr>
+          <w:lang w:val="nl-NL"/>
+        </w:rPr>
+      </w:pPr>
+    </w:p>
+    <w:p>
+      <w:pPr>
         <w:pStyle w:val="Kop1"/>
         <w:rPr>
           <w:lang w:val="nl-NL"/>
         </w:rPr>
       </w:pPr>
-      <w:bookmarkStart w:id="4" w:name="_Toc505844665"/>
-      <w:r>
-        <w:rPr>
-          <w:lang w:val="nl-NL"/>
-        </w:rPr>
+      <w:bookmarkStart w:id="5" w:name="_Toc505844665"/>
+      <w:r>
+        <w:rPr>
+          <w:lang w:val="nl-NL"/>
+        </w:rPr>
+        <w:lastRenderedPageBreak/>
         <w:t>5. Projectactiviteiten</w:t>
       </w:r>
-      <w:bookmarkEnd w:id="4"/>
+      <w:bookmarkEnd w:id="5"/>
+    </w:p>
+    <w:p>
+      <w:pPr>
+        <w:rPr>
+          <w:lang w:val="nl-NL"/>
+        </w:rPr>
+      </w:pPr>
+      <w:r>
+        <w:rPr>
+          <w:lang w:val="nl-NL"/>
+        </w:rPr>
+        <w:t>Naast het maken van de applicatie zelf zullen er ‘bijproducten’ ontstaan</w:t>
+      </w:r>
+      <w:r>
+        <w:rPr>
+          <w:lang w:val="nl-NL"/>
+        </w:rPr>
+        <w:t xml:space="preserve"> waaronder:</w:t>
+      </w:r>
+    </w:p>
+    <w:p>
+      <w:pPr>
+        <w:pStyle w:val="Lijstalinea"/>
+        <w:numPr>
+          <w:ilvl w:val="0"/>
+          <w:numId w:val="2"/>
+        </w:numPr>
+        <w:rPr>
+          <w:lang w:val="nl-NL"/>
+        </w:rPr>
+      </w:pPr>
+      <w:r>
+        <w:rPr>
+          <w:lang w:val="nl-NL"/>
+        </w:rPr>
+        <w:t>Hernieuwde opdracht</w:t>
+      </w:r>
+    </w:p>
+    <w:p>
+      <w:pPr>
+        <w:pStyle w:val="Lijstalinea"/>
+        <w:numPr>
+          <w:ilvl w:val="0"/>
+          <w:numId w:val="2"/>
+        </w:numPr>
+        <w:rPr>
+          <w:lang w:val="nl-NL"/>
+        </w:rPr>
+      </w:pPr>
+      <w:r>
+        <w:rPr>
+          <w:lang w:val="nl-NL"/>
+        </w:rPr>
+        <w:t>Globale planning</w:t>
+      </w:r>
+    </w:p>
+    <w:p>
+      <w:pPr>
+        <w:pStyle w:val="Lijstalinea"/>
+        <w:numPr>
+          <w:ilvl w:val="0"/>
+          <w:numId w:val="2"/>
+        </w:numPr>
+        <w:rPr>
+          <w:lang w:val="nl-NL"/>
+        </w:rPr>
+      </w:pPr>
+      <w:r>
+        <w:rPr>
+          <w:lang w:val="nl-NL"/>
+        </w:rPr>
+        <w:t>Gespreksverslagen</w:t>
+      </w:r>
+    </w:p>
+    <w:p>
+      <w:pPr>
+        <w:pStyle w:val="Lijstalinea"/>
+        <w:numPr>
+          <w:ilvl w:val="0"/>
+          <w:numId w:val="2"/>
+        </w:numPr>
+        <w:rPr>
+          <w:lang w:val="nl-NL"/>
+        </w:rPr>
+      </w:pPr>
+      <w:r>
+        <w:rPr>
+          <w:lang w:val="nl-NL"/>
+        </w:rPr>
+        <w:t xml:space="preserve">Prototype </w:t>
+      </w:r>
+      <w:proofErr w:type="spellStart"/>
+      <w:r>
+        <w:rPr>
+          <w:lang w:val="nl-NL"/>
+        </w:rPr>
+        <w:t>wireframes</w:t>
+      </w:r>
+      <w:proofErr w:type="spellEnd"/>
+    </w:p>
+    <w:p>
+      <w:pPr>
+        <w:pStyle w:val="Lijstalinea"/>
+        <w:numPr>
+          <w:ilvl w:val="0"/>
+          <w:numId w:val="2"/>
+        </w:numPr>
+        <w:rPr>
+          <w:lang w:val="nl-NL"/>
+        </w:rPr>
+      </w:pPr>
+      <w:proofErr w:type="spellStart"/>
+      <w:r>
+        <w:rPr>
+          <w:lang w:val="nl-NL"/>
+        </w:rPr>
+        <w:t>Use</w:t>
+      </w:r>
+      <w:proofErr w:type="spellEnd"/>
+      <w:r>
+        <w:rPr>
+          <w:lang w:val="nl-NL"/>
+        </w:rPr>
+        <w:t xml:space="preserve"> case diagrammen/templates</w:t>
+      </w:r>
+    </w:p>
+    <w:p>
+      <w:pPr>
+        <w:pStyle w:val="Lijstalinea"/>
+        <w:numPr>
+          <w:ilvl w:val="0"/>
+          <w:numId w:val="2"/>
+        </w:numPr>
+        <w:rPr>
+          <w:lang w:val="nl-NL"/>
+        </w:rPr>
+      </w:pPr>
+      <w:r>
+        <w:rPr>
+          <w:lang w:val="nl-NL"/>
+        </w:rPr>
+        <w:t>Prototype toelichting volgordelijkheid</w:t>
+      </w:r>
+    </w:p>
+    <w:p>
+      <w:pPr>
+        <w:pStyle w:val="Lijstalinea"/>
+        <w:numPr>
+          <w:ilvl w:val="0"/>
+          <w:numId w:val="2"/>
+        </w:numPr>
+        <w:rPr>
+          <w:lang w:val="nl-NL"/>
+        </w:rPr>
+      </w:pPr>
+      <w:r>
+        <w:rPr>
+          <w:lang w:val="nl-NL"/>
+        </w:rPr>
+        <w:t>Functioneel ontwerp</w:t>
+      </w:r>
+    </w:p>
+    <w:p>
+      <w:pPr>
+        <w:pStyle w:val="Lijstalinea"/>
+        <w:numPr>
+          <w:ilvl w:val="0"/>
+          <w:numId w:val="2"/>
+        </w:numPr>
+        <w:rPr>
+          <w:lang w:val="nl-NL"/>
+        </w:rPr>
+      </w:pPr>
+      <w:proofErr w:type="spellStart"/>
+      <w:r>
+        <w:rPr>
+          <w:lang w:val="nl-NL"/>
+        </w:rPr>
+        <w:t>Modeldictionary</w:t>
+      </w:r>
+      <w:proofErr w:type="spellEnd"/>
+    </w:p>
+    <w:p>
+      <w:pPr>
+        <w:pStyle w:val="Lijstalinea"/>
+        <w:numPr>
+          <w:ilvl w:val="0"/>
+          <w:numId w:val="2"/>
+        </w:numPr>
+        <w:rPr>
+          <w:lang w:val="nl-NL"/>
+        </w:rPr>
+      </w:pPr>
+      <w:r>
+        <w:rPr>
+          <w:lang w:val="nl-NL"/>
+        </w:rPr>
+        <w:t>Klassendiagram</w:t>
+      </w:r>
+    </w:p>
+    <w:p>
+      <w:pPr>
+        <w:pStyle w:val="Lijstalinea"/>
+        <w:numPr>
+          <w:ilvl w:val="0"/>
+          <w:numId w:val="2"/>
+        </w:numPr>
+        <w:rPr>
+          <w:lang w:val="nl-NL"/>
+        </w:rPr>
+      </w:pPr>
+      <w:proofErr w:type="spellStart"/>
+      <w:r>
+        <w:rPr>
+          <w:lang w:val="nl-NL"/>
+        </w:rPr>
+        <w:t>Datadictionary</w:t>
+      </w:r>
+      <w:proofErr w:type="spellEnd"/>
+    </w:p>
+    <w:p>
+      <w:pPr>
+        <w:pStyle w:val="Lijstalinea"/>
+        <w:numPr>
+          <w:ilvl w:val="0"/>
+          <w:numId w:val="2"/>
+        </w:numPr>
+        <w:rPr>
+          <w:lang w:val="nl-NL"/>
+        </w:rPr>
+      </w:pPr>
+      <w:r>
+        <w:rPr>
+          <w:lang w:val="nl-NL"/>
+        </w:rPr>
+        <w:t>Sequentiediagrammen</w:t>
+      </w:r>
+    </w:p>
+    <w:p>
+      <w:pPr>
+        <w:pStyle w:val="Lijstalinea"/>
+        <w:numPr>
+          <w:ilvl w:val="0"/>
+          <w:numId w:val="2"/>
+        </w:numPr>
+        <w:rPr>
+          <w:lang w:val="nl-NL"/>
+        </w:rPr>
+      </w:pPr>
+      <w:r>
+        <w:rPr>
+          <w:lang w:val="nl-NL"/>
+        </w:rPr>
+        <w:t>Technisch ontwerp</w:t>
+      </w:r>
+    </w:p>
+    <w:p>
+      <w:pPr>
+        <w:pStyle w:val="Lijstalinea"/>
+        <w:numPr>
+          <w:ilvl w:val="0"/>
+          <w:numId w:val="2"/>
+        </w:numPr>
+        <w:rPr>
+          <w:lang w:val="nl-NL"/>
+        </w:rPr>
+      </w:pPr>
+      <w:r>
+        <w:rPr>
+          <w:lang w:val="nl-NL"/>
+        </w:rPr>
+        <w:t>Materialenlijst</w:t>
+      </w:r>
+    </w:p>
+    <w:p>
+      <w:pPr>
+        <w:pStyle w:val="Lijstalinea"/>
+        <w:numPr>
+          <w:ilvl w:val="0"/>
+          <w:numId w:val="2"/>
+        </w:numPr>
+        <w:rPr>
+          <w:lang w:val="nl-NL"/>
+        </w:rPr>
+      </w:pPr>
+      <w:proofErr w:type="spellStart"/>
+      <w:r>
+        <w:rPr>
+          <w:lang w:val="nl-NL"/>
+        </w:rPr>
+        <w:t>Backup</w:t>
+      </w:r>
+      <w:proofErr w:type="spellEnd"/>
+      <w:r>
+        <w:rPr>
+          <w:lang w:val="nl-NL"/>
+        </w:rPr>
+        <w:t xml:space="preserve"> procedure</w:t>
+      </w:r>
+    </w:p>
+    <w:p>
+      <w:pPr>
+        <w:pStyle w:val="Lijstalinea"/>
+        <w:numPr>
+          <w:ilvl w:val="0"/>
+          <w:numId w:val="2"/>
+        </w:numPr>
+        <w:rPr>
+          <w:lang w:val="nl-NL"/>
+        </w:rPr>
+      </w:pPr>
+      <w:r>
+        <w:rPr>
+          <w:lang w:val="nl-NL"/>
+        </w:rPr>
+        <w:t>Database ontwerp</w:t>
+      </w:r>
+    </w:p>
+    <w:p>
+      <w:pPr>
+        <w:pStyle w:val="Lijstalinea"/>
+        <w:numPr>
+          <w:ilvl w:val="0"/>
+          <w:numId w:val="2"/>
+        </w:numPr>
+        <w:rPr>
+          <w:lang w:val="nl-NL"/>
+        </w:rPr>
+      </w:pPr>
+      <w:r>
+        <w:rPr>
+          <w:lang w:val="nl-NL"/>
+        </w:rPr>
+        <w:t>Technische test</w:t>
+      </w:r>
+    </w:p>
+    <w:p>
+      <w:pPr>
+        <w:pStyle w:val="Lijstalinea"/>
+        <w:numPr>
+          <w:ilvl w:val="0"/>
+          <w:numId w:val="2"/>
+        </w:numPr>
+        <w:rPr>
+          <w:lang w:val="nl-NL"/>
+        </w:rPr>
+      </w:pPr>
+      <w:r>
+        <w:rPr>
+          <w:lang w:val="nl-NL"/>
+        </w:rPr>
+        <w:t>Functionele test</w:t>
+      </w:r>
+    </w:p>
+    <w:p>
+      <w:pPr>
+        <w:pStyle w:val="Lijstalinea"/>
+        <w:numPr>
+          <w:ilvl w:val="0"/>
+          <w:numId w:val="2"/>
+        </w:numPr>
+        <w:rPr>
+          <w:lang w:val="nl-NL"/>
+        </w:rPr>
+      </w:pPr>
+      <w:r>
+        <w:rPr>
+          <w:lang w:val="nl-NL"/>
+        </w:rPr>
+        <w:t>Acceptatie test</w:t>
+      </w:r>
+    </w:p>
+    <w:p>
+      <w:pPr>
+        <w:rPr>
+          <w:lang w:val="nl-NL"/>
+        </w:rPr>
+      </w:pPr>
+      <w:r>
+        <w:rPr>
+          <w:lang w:val="nl-NL"/>
+        </w:rPr>
+        <w:t>Sommige ‘bijproducten’ zullen aan de opdracht gever worden getoond</w:t>
+      </w:r>
+      <w:r>
+        <w:rPr>
+          <w:lang w:val="nl-NL"/>
+        </w:rPr>
+        <w:t>, de rest kan worden opgevraagd mits het af is.</w:t>
+      </w:r>
     </w:p>
     <w:p>
       <w:pPr>
@@ -1883,14 +2658,14 @@
           <w:lang w:val="nl-NL"/>
         </w:rPr>
       </w:pPr>
-      <w:bookmarkStart w:id="5" w:name="_Toc505844666"/>
+      <w:bookmarkStart w:id="6" w:name="_Toc505844666"/>
       <w:r>
         <w:rPr>
           <w:lang w:val="nl-NL"/>
         </w:rPr>
         <w:t>6. Projectgrenzen</w:t>
       </w:r>
-      <w:bookmarkEnd w:id="5"/>
+      <w:bookmarkEnd w:id="6"/>
     </w:p>
     <w:p>
       <w:pPr>
@@ -2081,15 +2856,89 @@
         <w:tab/>
         <w:t>Advertenties op de plaats van sommige blokken</w:t>
       </w:r>
-      <w:bookmarkStart w:id="6" w:name="_GoBack"/>
-      <w:bookmarkEnd w:id="6"/>
-    </w:p>
-    <w:p>
-      <w:pPr>
-        <w:rPr>
-          <w:lang w:val="nl-NL"/>
-        </w:rPr>
-      </w:pPr>
+    </w:p>
+    <w:p>
+      <w:pPr>
+        <w:rPr>
+          <w:lang w:val="nl-NL"/>
+        </w:rPr>
+      </w:pPr>
+      <w:r>
+        <w:rPr>
+          <w:lang w:val="nl-NL"/>
+        </w:rPr>
+        <w:t>Dit zijn de functionaliteiten van de applicatie, er worden geen extra functionaliteiten toegevoegd mits er voor wordt betaald en de deadline wordt opgeschoven.</w:t>
+      </w:r>
+    </w:p>
+    <w:p>
+      <w:pPr>
+        <w:rPr>
+          <w:lang w:val="nl-NL"/>
+        </w:rPr>
+      </w:pPr>
+      <w:r>
+        <w:rPr>
+          <w:lang w:val="nl-NL"/>
+        </w:rPr>
+        <w:lastRenderedPageBreak/>
+        <w:t xml:space="preserve">Er zal van </w:t>
+      </w:r>
+      <w:r>
+        <w:rPr>
+          <w:lang w:val="nl-NL"/>
+        </w:rPr>
+        <w:t>5-2-2018</w:t>
+      </w:r>
+      <w:r>
+        <w:rPr>
+          <w:lang w:val="nl-NL"/>
+        </w:rPr>
+        <w:t xml:space="preserve"> to</w:t>
+      </w:r>
+      <w:r>
+        <w:rPr>
+          <w:lang w:val="nl-NL"/>
+        </w:rPr>
+        <w:t>t 30-3-2018</w:t>
+      </w:r>
+      <w:r>
+        <w:rPr>
+          <w:lang w:val="nl-NL"/>
+        </w:rPr>
+        <w:t xml:space="preserve"> worden gewerkt aan de applicatie. Als de deadline niet zal worden gehaald zullen de uren na de deadline niet in rekening worden gebracht.</w:t>
+      </w:r>
+    </w:p>
+    <w:p>
+      <w:pPr>
+        <w:rPr>
+          <w:lang w:val="nl-NL"/>
+        </w:rPr>
+      </w:pPr>
+      <w:r>
+        <w:rPr>
+          <w:lang w:val="nl-NL"/>
+        </w:rPr>
+        <w:t>Max budget.</w:t>
+      </w:r>
+    </w:p>
+    <w:p>
+      <w:pPr>
+        <w:rPr>
+          <w:lang w:val="nl-NL"/>
+        </w:rPr>
+      </w:pPr>
+      <w:r>
+        <w:rPr>
+          <w:lang w:val="nl-NL"/>
+        </w:rPr>
+        <w:t>Randvoorwaarden?</w:t>
+      </w:r>
+      <w:r>
+        <w:rPr>
+          <w:lang w:val="nl-NL"/>
+        </w:rPr>
+        <w:br/>
+      </w:r>
       <w:r>
         <w:rPr>
           <w:lang w:val="nl-NL"/>
@@ -2100,19 +2949,211 @@
         <w:rPr>
           <w:lang w:val="nl-NL"/>
         </w:rPr>
+        <w:tab/>
+      </w:r>
+    </w:p>
+    <w:p>
+      <w:pPr>
+        <w:pStyle w:val="Kop1"/>
+        <w:rPr>
+          <w:lang w:val="nl-NL"/>
+        </w:rPr>
+      </w:pPr>
+      <w:bookmarkStart w:id="7" w:name="_Toc505844667"/>
+      <w:r>
+        <w:rPr>
+          <w:lang w:val="nl-NL"/>
+        </w:rPr>
+        <w:t>7. Producten</w:t>
+      </w:r>
+      <w:bookmarkEnd w:id="7"/>
+    </w:p>
+    <w:p>
+      <w:pPr>
+        <w:rPr>
+          <w:lang w:val="nl-NL"/>
+        </w:rPr>
+      </w:pPr>
+      <w:r>
+        <w:rPr>
+          <w:lang w:val="nl-NL"/>
+        </w:rPr>
+        <w:t>Naast het ontwikkelen van het product zullen er ook logboeken en notulen worden gemaakt. Na elk gesprek zal er een notulen worden gemaakt en worden opgestuurd naar de opdrachtgever om miscommunicaties te voorkomen. Tijdens het ontwikkelen van de applicatie zullen er logboeken en versies van de applicatie worden gemaakt, de versies kunnen elke week worden opgestuurd mits er naar wordt gevraagd.  Na het realiseren van de applicatie zullen er testen worden gemaakt en uitgevoerd, deze tests en resultaten zullen naar de opdrachtgever worden verzonden zodat de opdrachtgever zelf ziet dat het product goed is ontwikkeld.</w:t>
+      </w:r>
+    </w:p>
+    <w:p>
+      <w:pPr>
+        <w:pStyle w:val="Kop1"/>
+        <w:rPr>
+          <w:lang w:val="nl-NL"/>
+        </w:rPr>
+      </w:pPr>
+      <w:bookmarkStart w:id="8" w:name="_Toc505844668"/>
+      <w:r>
+        <w:rPr>
+          <w:lang w:val="nl-NL"/>
+        </w:rPr>
+        <w:t>8. Kwaliteit</w:t>
+      </w:r>
+      <w:bookmarkEnd w:id="8"/>
+    </w:p>
+    <w:p>
+      <w:pPr>
+        <w:rPr>
+          <w:lang w:val="nl-NL"/>
+        </w:rPr>
+      </w:pPr>
+      <w:r>
+        <w:rPr>
+          <w:lang w:val="nl-NL"/>
+        </w:rPr>
+        <w:t xml:space="preserve">Om er voor te zorgen dat de hoogste kwaliteit zal worden geleverd </w:t>
+      </w:r>
+      <w:r>
+        <w:rPr>
+          <w:lang w:val="nl-NL"/>
+        </w:rPr>
+        <w:t>per mijlpaal zullen er controles worden uitgevoerd. Per mijlpaal zal alles w</w:t>
+      </w:r>
+      <w:r>
+        <w:rPr>
+          <w:lang w:val="nl-NL"/>
+        </w:rPr>
+        <w:t xml:space="preserve">at fout kan gaan worden getest. ?????? </w:t>
+      </w:r>
+      <w:proofErr w:type="spellStart"/>
+      <w:r>
+        <w:rPr>
+          <w:lang w:val="nl-NL"/>
+        </w:rPr>
+        <w:t>need</w:t>
+      </w:r>
+      <w:proofErr w:type="spellEnd"/>
+      <w:r>
+        <w:rPr>
+          <w:lang w:val="nl-NL"/>
+        </w:rPr>
+        <w:t xml:space="preserve"> help</w:t>
+      </w:r>
+    </w:p>
+    <w:p>
+      <w:pPr>
+        <w:pStyle w:val="Kop1"/>
+        <w:rPr>
+          <w:lang w:val="nl-NL"/>
+        </w:rPr>
+      </w:pPr>
+      <w:bookmarkStart w:id="9" w:name="_Toc505844669"/>
+      <w:r>
+        <w:rPr>
+          <w:lang w:val="nl-NL"/>
+        </w:rPr>
+        <w:t>9. Projectorganisatie</w:t>
+      </w:r>
+      <w:bookmarkEnd w:id="9"/>
+    </w:p>
+    <w:p>
+      <w:pPr>
+        <w:rPr>
+          <w:lang w:val="nl-NL"/>
+        </w:rPr>
+      </w:pPr>
+      <w:proofErr w:type="spellStart"/>
+      <w:r>
+        <w:rPr>
+          <w:lang w:val="nl-NL"/>
+        </w:rPr>
+        <w:t>Kenley</w:t>
+      </w:r>
+      <w:proofErr w:type="spellEnd"/>
+      <w:r>
+        <w:rPr>
+          <w:lang w:val="nl-NL"/>
+        </w:rPr>
+        <w:t xml:space="preserve"> Strik</w:t>
+      </w:r>
+      <w:r>
+        <w:rPr>
+          <w:lang w:val="nl-NL"/>
+        </w:rPr>
         <w:br/>
-      </w:r>
-      <w:r>
-        <w:rPr>
-          <w:lang w:val="nl-NL"/>
-        </w:rPr>
-        <w:tab/>
-      </w:r>
-      <w:r>
-        <w:rPr>
-          <w:lang w:val="nl-NL"/>
-        </w:rPr>
-        <w:tab/>
+        <w:t>Functie: Project leider</w:t>
+      </w:r>
+      <w:r>
+        <w:rPr>
+          <w:lang w:val="nl-NL"/>
+        </w:rPr>
+        <w:br/>
+        <w:t>Email:</w:t>
+      </w:r>
+      <w:r>
+        <w:rPr>
+          <w:lang w:val="nl-NL"/>
+        </w:rPr>
+        <w:br/>
+        <w:t>Tel. Nr.:</w:t>
+      </w:r>
+      <w:r>
+        <w:rPr>
+          <w:lang w:val="nl-NL"/>
+        </w:rPr>
+        <w:br/>
+        <w:t>Adres:</w:t>
+      </w:r>
+    </w:p>
+    <w:p>
+      <w:pPr>
+        <w:rPr>
+          <w:lang w:val="nl-NL"/>
+        </w:rPr>
+      </w:pPr>
+      <w:r>
+        <w:rPr>
+          <w:lang w:val="nl-NL"/>
+        </w:rPr>
+        <w:t>Tim Reniers</w:t>
+      </w:r>
+      <w:r>
+        <w:rPr>
+          <w:lang w:val="nl-NL"/>
+        </w:rPr>
+        <w:br/>
+        <w:t xml:space="preserve">Functie: </w:t>
+      </w:r>
+      <w:proofErr w:type="spellStart"/>
+      <w:r>
+        <w:rPr>
+          <w:lang w:val="nl-NL"/>
+        </w:rPr>
+        <w:t>Projectlid</w:t>
+      </w:r>
+      <w:proofErr w:type="spellEnd"/>
+      <w:r>
+        <w:rPr>
+          <w:lang w:val="nl-NL"/>
+        </w:rPr>
+        <w:br/>
+        <w:t>Email</w:t>
+      </w:r>
+      <w:r>
+        <w:rPr>
+          <w:lang w:val="nl-NL"/>
+        </w:rPr>
+        <w:br/>
+        <w:t>Tel. Nr.:</w:t>
+      </w:r>
+      <w:r>
+        <w:rPr>
+          <w:lang w:val="nl-NL"/>
+        </w:rPr>
+        <w:br/>
+        <w:t>Adres:</w:t>
+      </w:r>
+      <w:r>
+        <w:rPr>
+          <w:lang w:val="nl-NL"/>
+        </w:rPr>
+        <w:br/>
       </w:r>
     </w:p>
     <w:p>
@@ -2122,15 +3163,15 @@
           <w:lang w:val="nl-NL"/>
         </w:rPr>
       </w:pPr>
-      <w:bookmarkStart w:id="7" w:name="_Toc505844667"/>
+      <w:bookmarkStart w:id="10" w:name="_Toc505844670"/>
       <w:r>
         <w:rPr>
           <w:lang w:val="nl-NL"/>
         </w:rPr>
         <w:lastRenderedPageBreak/>
-        <w:t>7. Producten</w:t>
-      </w:r>
-      <w:bookmarkEnd w:id="7"/>
+        <w:t>10. Producten</w:t>
+      </w:r>
+      <w:bookmarkEnd w:id="10"/>
     </w:p>
     <w:p>
       <w:pPr>
@@ -2139,14 +3180,14 @@
           <w:lang w:val="nl-NL"/>
         </w:rPr>
       </w:pPr>
-      <w:bookmarkStart w:id="8" w:name="_Toc505844668"/>
-      <w:r>
-        <w:rPr>
-          <w:lang w:val="nl-NL"/>
-        </w:rPr>
-        <w:t>8. Kwaliteit</w:t>
-      </w:r>
-      <w:bookmarkEnd w:id="8"/>
+      <w:bookmarkStart w:id="11" w:name="_Toc505844671"/>
+      <w:r>
+        <w:rPr>
+          <w:lang w:val="nl-NL"/>
+        </w:rPr>
+        <w:t>11. Kwaliteit</w:t>
+      </w:r>
+      <w:bookmarkEnd w:id="11"/>
     </w:p>
     <w:p>
       <w:pPr>
@@ -2155,14 +3196,14 @@
           <w:lang w:val="nl-NL"/>
         </w:rPr>
       </w:pPr>
-      <w:bookmarkStart w:id="9" w:name="_Toc505844669"/>
-      <w:r>
-        <w:rPr>
-          <w:lang w:val="nl-NL"/>
-        </w:rPr>
-        <w:t>9. Projectorganisatie</w:t>
-      </w:r>
-      <w:bookmarkEnd w:id="9"/>
+      <w:bookmarkStart w:id="12" w:name="_Toc505844672"/>
+      <w:r>
+        <w:rPr>
+          <w:lang w:val="nl-NL"/>
+        </w:rPr>
+        <w:t>12. Projectorganisatie</w:t>
+      </w:r>
+      <w:bookmarkEnd w:id="12"/>
     </w:p>
     <w:p>
       <w:pPr>
@@ -2171,14 +3212,14 @@
           <w:lang w:val="nl-NL"/>
         </w:rPr>
       </w:pPr>
-      <w:bookmarkStart w:id="10" w:name="_Toc505844670"/>
-      <w:r>
-        <w:rPr>
-          <w:lang w:val="nl-NL"/>
-        </w:rPr>
-        <w:t>10. Producten</w:t>
-      </w:r>
-      <w:bookmarkEnd w:id="10"/>
+      <w:bookmarkStart w:id="13" w:name="_Toc505844673"/>
+      <w:r>
+        <w:rPr>
+          <w:lang w:val="nl-NL"/>
+        </w:rPr>
+        <w:t>13. Planning</w:t>
+      </w:r>
+      <w:bookmarkEnd w:id="13"/>
     </w:p>
     <w:p>
       <w:pPr>
@@ -2187,14 +3228,49 @@
           <w:lang w:val="nl-NL"/>
         </w:rPr>
       </w:pPr>
-      <w:bookmarkStart w:id="11" w:name="_Toc505844671"/>
-      <w:r>
-        <w:rPr>
-          <w:lang w:val="nl-NL"/>
-        </w:rPr>
-        <w:t>11. Kwaliteit</w:t>
-      </w:r>
-      <w:bookmarkEnd w:id="11"/>
+      <w:bookmarkStart w:id="14" w:name="_Toc505844674"/>
+      <w:r>
+        <w:rPr>
+          <w:lang w:val="nl-NL"/>
+        </w:rPr>
+        <w:t>14. Kosten en baten</w:t>
+      </w:r>
+      <w:bookmarkEnd w:id="14"/>
+    </w:p>
+    <w:p>
+      <w:pPr>
+        <w:pStyle w:val="Kop2"/>
+        <w:rPr>
+          <w:lang w:val="nl-NL"/>
+        </w:rPr>
+      </w:pPr>
+      <w:r>
+        <w:rPr>
+          <w:lang w:val="nl-NL"/>
+        </w:rPr>
+        <w:t>Kosten</w:t>
+      </w:r>
+    </w:p>
+    <w:p>
+      <w:pPr>
+        <w:rPr>
+          <w:lang w:val="nl-NL"/>
+        </w:rPr>
+      </w:pPr>
+    </w:p>
+    <w:p>
+      <w:pPr>
+        <w:pStyle w:val="Kop2"/>
+        <w:rPr>
+          <w:lang w:val="nl-NL"/>
+        </w:rPr>
+      </w:pPr>
+      <w:r>
+        <w:rPr>
+          <w:lang w:val="nl-NL"/>
+        </w:rPr>
+        <w:t>Baten</w:t>
+      </w:r>
     </w:p>
     <w:p>
       <w:pPr>
@@ -2203,14 +3279,14 @@
           <w:lang w:val="nl-NL"/>
         </w:rPr>
       </w:pPr>
-      <w:bookmarkStart w:id="12" w:name="_Toc505844672"/>
-      <w:r>
-        <w:rPr>
-          <w:lang w:val="nl-NL"/>
-        </w:rPr>
-        <w:t>12. Projectorganisatie</w:t>
-      </w:r>
-      <w:bookmarkEnd w:id="12"/>
+      <w:bookmarkStart w:id="15" w:name="_Toc505844675"/>
+      <w:r>
+        <w:rPr>
+          <w:lang w:val="nl-NL"/>
+        </w:rPr>
+        <w:t>15. Risico’s</w:t>
+      </w:r>
+      <w:bookmarkEnd w:id="15"/>
     </w:p>
     <w:p>
       <w:pPr>
@@ -2219,54 +3295,6 @@
           <w:lang w:val="nl-NL"/>
         </w:rPr>
       </w:pPr>
-      <w:bookmarkStart w:id="13" w:name="_Toc505844673"/>
-      <w:r>
-        <w:rPr>
-          <w:lang w:val="nl-NL"/>
-        </w:rPr>
-        <w:t>13. Planning</w:t>
-      </w:r>
-      <w:bookmarkEnd w:id="13"/>
-    </w:p>
-    <w:p>
-      <w:pPr>
-        <w:pStyle w:val="Kop1"/>
-        <w:rPr>
-          <w:lang w:val="nl-NL"/>
-        </w:rPr>
-      </w:pPr>
-      <w:bookmarkStart w:id="14" w:name="_Toc505844674"/>
-      <w:r>
-        <w:rPr>
-          <w:lang w:val="nl-NL"/>
-        </w:rPr>
-        <w:t>14. Kosten en baten</w:t>
-      </w:r>
-      <w:bookmarkEnd w:id="14"/>
-    </w:p>
-    <w:p>
-      <w:pPr>
-        <w:pStyle w:val="Kop1"/>
-        <w:rPr>
-          <w:lang w:val="nl-NL"/>
-        </w:rPr>
-      </w:pPr>
-      <w:bookmarkStart w:id="15" w:name="_Toc505844675"/>
-      <w:r>
-        <w:rPr>
-          <w:lang w:val="nl-NL"/>
-        </w:rPr>
-        <w:t>15. Risico’s</w:t>
-      </w:r>
-      <w:bookmarkEnd w:id="15"/>
-    </w:p>
-    <w:p>
-      <w:pPr>
-        <w:pStyle w:val="Kop1"/>
-        <w:rPr>
-          <w:lang w:val="nl-NL"/>
-        </w:rPr>
-      </w:pPr>
       <w:bookmarkStart w:id="16" w:name="_Toc505844676"/>
       <w:r>
         <w:rPr>
@@ -2283,7 +3311,7 @@
       <w:bookmarkEnd w:id="16"/>
     </w:p>
     <w:sectPr>
-      <w:footerReference w:type="default" r:id="rId11"/>
+      <w:footerReference w:type="default" r:id="rId13"/>
       <w:pgSz w:w="12240" w:h="15840"/>
       <w:pgMar w:top="1440" w:right="1440" w:bottom="1440" w:left="1440" w:header="720" w:footer="720" w:gutter="0"/>
       <w:pgNumType w:start="0"/>
@@ -2349,7 +3377,7 @@
             <w:noProof/>
             <w:lang w:val="nl-NL"/>
           </w:rPr>
-          <w:t>2</w:t>
+          <w:t>3</w:t>
         </w:r>
         <w:r>
           <w:fldChar w:fldCharType="end"/>
@@ -2393,6 +3421,119 @@
 <file path=word/numbering.xml><?xml version="1.0" encoding="utf-8"?>
 <w:numbering xmlns:wpc="http://schemas.microsoft.com/office/word/2010/wordprocessingCanvas" xmlns:cx="http://schemas.microsoft.com/office/drawing/2014/chartex" xmlns:cx1="http://schemas.microsoft.com/office/drawing/2015/9/8/chartex" xmlns:cx2="http://schemas.microsoft.com/office/drawing/2015/10/21/chartex" xmlns:cx3="http://schemas.microsoft.com/office/drawing/2016/5/9/chartex" xmlns:cx4="http://schemas.microsoft.com/office/drawing/2016/5/10/chartex" xmlns:cx5="http://schemas.microsoft.com/office/drawing/2016/5/11/chartex" xmlns:cx6="http://schemas.microsoft.com/office/drawing/2016/5/12/chartex" xmlns:cx7="http://schemas.microsoft.com/office/drawing/2016/5/13/chartex" xmlns:cx8="http://schemas.microsoft.com/office/drawing/2016/5/14/chartex" xmlns:mc="http://schemas.openxmlformats.org/markup-compatibility/2006" xmlns:aink="http://schemas.microsoft.com/office/drawing/2016/ink" xmlns:am3d="http://schemas.microsoft.com/office/drawing/2017/model3d" xmlns:o="urn:schemas-microsoft-com:office:office" xmlns:r="http://schemas.openxmlformats.org/officeDocument/2006/relationships" xmlns:m="http://schemas.openxmlformats.org/officeDocument/2006/math" xmlns:v="urn:schemas-microsoft-com:vml" xmlns:wp14="http://schemas.microsoft.com/office/word/2010/wordprocessingDrawing" xmlns:wp="http://schemas.openxmlformats.org/drawingml/2006/wordprocessingDrawing" xmlns:w10="urn:schemas-microsoft-com:office:word" xmlns:w="http://schemas.openxmlformats.org/wordprocessingml/2006/main" xmlns:w14="http://schemas.microsoft.com/office/word/2010/wordml" xmlns:w15="http://schemas.microsoft.com/office/word/2012/wordml" xmlns:w16cid="http://schemas.microsoft.com/office/word/2016/wordml/cid" xmlns:w16se="http://schemas.microsoft.com/office/word/2015/wordml/symex" xmlns:wpg="http://schemas.microsoft.com/office/word/2010/wordprocessingGroup" xmlns:wpi="http://schemas.microsoft.com/office/word/2010/wordprocessingInk" xmlns:wne="http://schemas.microsoft.com/office/word/2006/wordml" xmlns:wps="http://schemas.microsoft.com/office/word/2010/wordprocessingShape" mc:Ignorable="w14 w15 w16se w16cid wp14">
   <w:abstractNum w:abstractNumId="0" w15:restartNumberingAfterBreak="0">
+    <w:nsid w:val="04850C7B"/>
+    <w:multiLevelType w:val="hybridMultilevel"/>
+    <w:tmpl w:val="85BE3FAA"/>
+    <w:lvl w:ilvl="0" w:tplc="E9561DDA">
+      <w:start w:val="5"/>
+      <w:numFmt w:val="bullet"/>
+      <w:lvlText w:val="-"/>
+      <w:lvlJc w:val="left"/>
+      <w:pPr>
+        <w:ind w:left="720" w:hanging="360"/>
+      </w:pPr>
+      <w:rPr>
+        <w:rFonts w:ascii="Calibri" w:eastAsiaTheme="minorHAnsi" w:hAnsi="Calibri" w:cs="Calibri" w:hint="default"/>
+      </w:rPr>
+    </w:lvl>
+    <w:lvl w:ilvl="1" w:tplc="04090003" w:tentative="1">
+      <w:start w:val="1"/>
+      <w:numFmt w:val="bullet"/>
+      <w:lvlText w:val="o"/>
+      <w:lvlJc w:val="left"/>
+      <w:pPr>
+        <w:ind w:left="1440" w:hanging="360"/>
+      </w:pPr>
+      <w:rPr>
+        <w:rFonts w:ascii="Courier New" w:hAnsi="Courier New" w:cs="Courier New" w:hint="default"/>
+      </w:rPr>
+    </w:lvl>
+    <w:lvl w:ilvl="2" w:tplc="04090005" w:tentative="1">
+      <w:start w:val="1"/>
+      <w:numFmt w:val="bullet"/>
+      <w:lvlText w:val=""/>
+      <w:lvlJc w:val="left"/>
+      <w:pPr>
+        <w:ind w:left="2160" w:hanging="360"/>
+      </w:pPr>
+      <w:rPr>
+        <w:rFonts w:ascii="Wingdings" w:hAnsi="Wingdings" w:hint="default"/>
+      </w:rPr>
+    </w:lvl>
+    <w:lvl w:ilvl="3" w:tplc="04090001" w:tentative="1">
+      <w:start w:val="1"/>
+      <w:numFmt w:val="bullet"/>
+      <w:lvlText w:val=""/>
+      <w:lvlJc w:val="left"/>
+      <w:pPr>
+        <w:ind w:left="2880" w:hanging="360"/>
+      </w:pPr>
+      <w:rPr>
+        <w:rFonts w:ascii="Symbol" w:hAnsi="Symbol" w:hint="default"/>
+      </w:rPr>
+    </w:lvl>
+    <w:lvl w:ilvl="4" w:tplc="04090003" w:tentative="1">
+      <w:start w:val="1"/>
+      <w:numFmt w:val="bullet"/>
+      <w:lvlText w:val="o"/>
+      <w:lvlJc w:val="left"/>
+      <w:pPr>
+        <w:ind w:left="3600" w:hanging="360"/>
+      </w:pPr>
+      <w:rPr>
+        <w:rFonts w:ascii="Courier New" w:hAnsi="Courier New" w:cs="Courier New" w:hint="default"/>
+      </w:rPr>
+    </w:lvl>
+    <w:lvl w:ilvl="5" w:tplc="04090005" w:tentative="1">
+      <w:start w:val="1"/>
+      <w:numFmt w:val="bullet"/>
+      <w:lvlText w:val=""/>
+      <w:lvlJc w:val="left"/>
+      <w:pPr>
+        <w:ind w:left="4320" w:hanging="360"/>
+      </w:pPr>
+      <w:rPr>
+        <w:rFonts w:ascii="Wingdings" w:hAnsi="Wingdings" w:hint="default"/>
+      </w:rPr>
+    </w:lvl>
+    <w:lvl w:ilvl="6" w:tplc="04090001" w:tentative="1">
+      <w:start w:val="1"/>
+      <w:numFmt w:val="bullet"/>
+      <w:lvlText w:val=""/>
+      <w:lvlJc w:val="left"/>
+      <w:pPr>
+        <w:ind w:left="5040" w:hanging="360"/>
+      </w:pPr>
+      <w:rPr>
+        <w:rFonts w:ascii="Symbol" w:hAnsi="Symbol" w:hint="default"/>
+      </w:rPr>
+    </w:lvl>
+    <w:lvl w:ilvl="7" w:tplc="04090003" w:tentative="1">
+      <w:start w:val="1"/>
+      <w:numFmt w:val="bullet"/>
+      <w:lvlText w:val="o"/>
+      <w:lvlJc w:val="left"/>
+      <w:pPr>
+        <w:ind w:left="5760" w:hanging="360"/>
+      </w:pPr>
+      <w:rPr>
+        <w:rFonts w:ascii="Courier New" w:hAnsi="Courier New" w:cs="Courier New" w:hint="default"/>
+      </w:rPr>
+    </w:lvl>
+    <w:lvl w:ilvl="8" w:tplc="04090005" w:tentative="1">
+      <w:start w:val="1"/>
+      <w:numFmt w:val="bullet"/>
+      <w:lvlText w:val=""/>
+      <w:lvlJc w:val="left"/>
+      <w:pPr>
+        <w:ind w:left="6480" w:hanging="360"/>
+      </w:pPr>
+      <w:rPr>
+        <w:rFonts w:ascii="Wingdings" w:hAnsi="Wingdings" w:hint="default"/>
+      </w:rPr>
+    </w:lvl>
+  </w:abstractNum>
+  <w:abstractNum w:abstractNumId="1" w15:restartNumberingAfterBreak="0">
     <w:nsid w:val="7B3B6C0A"/>
     <w:multiLevelType w:val="hybridMultilevel"/>
     <w:tmpl w:val="C23C030A"/>
@@ -2482,6 +3623,9 @@
     </w:lvl>
   </w:abstractNum>
   <w:num w:numId="1">
+    <w:abstractNumId w:val="1"/>
+  </w:num>
+  <w:num w:numId="2">
     <w:abstractNumId w:val="0"/>
   </w:num>
 </w:numbering>
@@ -2906,6 +4050,28 @@
       <w:szCs w:val="32"/>
     </w:rPr>
   </w:style>
+  <w:style w:type="paragraph" w:styleId="Kop2">
+    <w:name w:val="heading 2"/>
+    <w:basedOn w:val="Standaard"/>
+    <w:next w:val="Standaard"/>
+    <w:link w:val="Kop2Char"/>
+    <w:uiPriority w:val="9"/>
+    <w:unhideWhenUsed/>
+    <w:qFormat/>
+    <w:rsid w:val="00B04A95"/>
+    <w:pPr>
+      <w:keepNext/>
+      <w:keepLines/>
+      <w:spacing w:before="40" w:after="0"/>
+      <w:outlineLvl w:val="1"/>
+    </w:pPr>
+    <w:rPr>
+      <w:rFonts w:asciiTheme="majorHAnsi" w:eastAsiaTheme="majorEastAsia" w:hAnsiTheme="majorHAnsi" w:cstheme="majorBidi"/>
+      <w:color w:val="2F5496" w:themeColor="accent1" w:themeShade="BF"/>
+      <w:sz w:val="26"/>
+      <w:szCs w:val="26"/>
+    </w:rPr>
+  </w:style>
   <w:style w:type="character" w:default="1" w:styleId="Standaardalinea-lettertype">
     <w:name w:val="Default Paragraph Font"/>
     <w:uiPriority w:val="1"/>
@@ -3048,6 +4214,42 @@
     <w:uiPriority w:val="99"/>
     <w:rsid w:val="00E01923"/>
   </w:style>
+  <w:style w:type="character" w:customStyle="1" w:styleId="Kop2Char">
+    <w:name w:val="Kop 2 Char"/>
+    <w:basedOn w:val="Standaardalinea-lettertype"/>
+    <w:link w:val="Kop2"/>
+    <w:uiPriority w:val="9"/>
+    <w:rsid w:val="00B04A95"/>
+    <w:rPr>
+      <w:rFonts w:asciiTheme="majorHAnsi" w:eastAsiaTheme="majorEastAsia" w:hAnsiTheme="majorHAnsi" w:cstheme="majorBidi"/>
+      <w:color w:val="2F5496" w:themeColor="accent1" w:themeShade="BF"/>
+      <w:sz w:val="26"/>
+      <w:szCs w:val="26"/>
+    </w:rPr>
+  </w:style>
+  <w:style w:type="character" w:styleId="Onopgelostemelding">
+    <w:name w:val="Unresolved Mention"/>
+    <w:basedOn w:val="Standaardalinea-lettertype"/>
+    <w:uiPriority w:val="99"/>
+    <w:semiHidden/>
+    <w:unhideWhenUsed/>
+    <w:rsid w:val="00B04A95"/>
+    <w:rPr>
+      <w:color w:val="808080"/>
+      <w:shd w:val="clear" w:color="auto" w:fill="E6E6E6"/>
+    </w:rPr>
+  </w:style>
+  <w:style w:type="paragraph" w:styleId="Lijstalinea">
+    <w:name w:val="List Paragraph"/>
+    <w:basedOn w:val="Standaard"/>
+    <w:uiPriority w:val="34"/>
+    <w:qFormat/>
+    <w:rsid w:val="00C96518"/>
+    <w:pPr>
+      <w:ind w:left="720"/>
+      <w:contextualSpacing/>
+    </w:pPr>
+  </w:style>
 </w:styles>
 </file>
 
@@ -3126,26 +4328,47 @@
 
 <file path=word/glossary/fontTable.xml><?xml version="1.0" encoding="utf-8"?>
 <w:fonts xmlns:mc="http://schemas.openxmlformats.org/markup-compatibility/2006" xmlns:r="http://schemas.openxmlformats.org/officeDocument/2006/relationships" xmlns:w="http://schemas.openxmlformats.org/wordprocessingml/2006/main" xmlns:w14="http://schemas.microsoft.com/office/word/2010/wordml" xmlns:w15="http://schemas.microsoft.com/office/word/2012/wordml" xmlns:w16cid="http://schemas.microsoft.com/office/word/2016/wordml/cid" xmlns:w16se="http://schemas.microsoft.com/office/word/2015/wordml/symex" mc:Ignorable="w14 w15 w16se w16cid">
+  <w:font w:name="Calibri">
+    <w:panose1 w:val="020F0502020204030204"/>
+    <w:charset w:val="00"/>
+    <w:family w:val="swiss"/>
+    <w:pitch w:val="variable"/>
+    <w:sig w:usb0="E0002AFF" w:usb1="C000247B" w:usb2="00000009" w:usb3="00000000" w:csb0="000001FF" w:csb1="00000000"/>
+  </w:font>
+  <w:font w:name="Courier New">
+    <w:panose1 w:val="02070309020205020404"/>
+    <w:charset w:val="00"/>
+    <w:family w:val="modern"/>
+    <w:pitch w:val="fixed"/>
+    <w:sig w:usb0="E0002EFF" w:usb1="C0007843" w:usb2="00000009" w:usb3="00000000" w:csb0="000001FF" w:csb1="00000000"/>
+  </w:font>
   <w:font w:name="Times New Roman">
     <w:panose1 w:val="02020603050405020304"/>
     <w:charset w:val="00"/>
     <w:family w:val="roman"/>
     <w:pitch w:val="variable"/>
-    <w:sig w:usb0="20002A87" w:usb1="80000000" w:usb2="00000008" w:usb3="00000000" w:csb0="000001FF" w:csb1="00000000"/>
+    <w:sig w:usb0="E0002EFF" w:usb1="C000785B" w:usb2="00000009" w:usb3="00000000" w:csb0="000001FF" w:csb1="00000000"/>
   </w:font>
-  <w:font w:name="Calibri">
-    <w:panose1 w:val="020F0502020204030204"/>
-    <w:charset w:val="00"/>
-    <w:family w:val="swiss"/>
+  <w:font w:name="Wingdings">
+    <w:panose1 w:val="05000000000000000000"/>
+    <w:charset w:val="02"/>
+    <w:family w:val="auto"/>
     <w:pitch w:val="variable"/>
-    <w:sig w:usb0="A0002AEF" w:usb1="4000207B" w:usb2="00000000" w:usb3="00000000" w:csb0="000001FF" w:csb1="00000000"/>
+    <w:sig w:usb0="00000000" w:usb1="10000000" w:usb2="00000000" w:usb3="00000000" w:csb0="80000000" w:csb1="00000000"/>
+  </w:font>
+  <w:font w:name="Symbol">
+    <w:panose1 w:val="05050102010706020507"/>
+    <w:charset w:val="02"/>
+    <w:family w:val="roman"/>
+    <w:pitch w:val="variable"/>
+    <w:sig w:usb0="00000000" w:usb1="10000000" w:usb2="00000000" w:usb3="00000000" w:csb0="80000000" w:csb1="00000000"/>
   </w:font>
   <w:font w:name="Calibri Light">
     <w:panose1 w:val="020F0302020204030204"/>
     <w:charset w:val="00"/>
     <w:family w:val="swiss"/>
     <w:pitch w:val="variable"/>
-    <w:sig w:usb0="A0002AEF" w:usb1="4000207B" w:usb2="00000000" w:usb3="00000000" w:csb0="000001FF" w:csb1="00000000"/>
+    <w:sig w:usb0="E0002AFF" w:usb1="C000247B" w:usb2="00000009" w:usb3="00000000" w:csb0="000001FF" w:csb1="00000000"/>
   </w:font>
 </w:fonts>
 </file>
@@ -3166,6 +4389,8 @@
   </w:compat>
   <w:rsids>
     <w:rsidRoot w:val="008D0559"/>
+    <w:rsid w:val="00436C0B"/>
+    <w:rsid w:val="004B6B48"/>
     <w:rsid w:val="008D0559"/>
   </w:rsids>
   <m:mathPr>
@@ -3955,7 +5180,7 @@
 </file>
 
 <file path=customXml/itemProps2.xml><?xml version="1.0" encoding="utf-8"?>
-<ds:datastoreItem xmlns:ds="http://schemas.openxmlformats.org/officeDocument/2006/customXml" ds:itemID="{807AAE53-0B8A-4674-8B08-1BD8FAF9682D}">
+<ds:datastoreItem xmlns:ds="http://schemas.openxmlformats.org/officeDocument/2006/customXml" ds:itemID="{249BDAA0-9072-4402-A92F-4B640C75FA8C}">
   <ds:schemaRefs>
     <ds:schemaRef ds:uri="http://schemas.openxmlformats.org/officeDocument/2006/bibliography"/>
   </ds:schemaRefs>

</xml_diff>